<commit_message>
[lab07] Fix: update flow-chart in report, typo in code
</commit_message>
<xml_diff>
--- a/reports/07-one-dimensional-array.docx
+++ b/reports/07-one-dimensional-array.docx
@@ -618,9 +618,285 @@
       <w:r>
         <w:rPr>
           <w:noProof/>
+        </w:rPr>
+        <w:lastRenderedPageBreak/>
+        <w:drawing>
+          <wp:anchor distT="0" distB="0" distL="114300" distR="114300" simplePos="0" relativeHeight="251659264" behindDoc="0" locked="0" layoutInCell="1" allowOverlap="1">
+            <wp:simplePos x="0" y="0"/>
+            <wp:positionH relativeFrom="column">
+              <wp:posOffset>1847850</wp:posOffset>
+            </wp:positionH>
+            <wp:positionV relativeFrom="paragraph">
+              <wp:posOffset>6046470</wp:posOffset>
+            </wp:positionV>
+            <wp:extent cx="1630680" cy="1988820"/>
+            <wp:effectExtent l="0" t="0" r="7620" b="0"/>
+            <wp:wrapTopAndBottom/>
+            <wp:docPr id="6" name="Picture 6"/>
+            <wp:cNvGraphicFramePr>
+              <a:graphicFrameLocks xmlns:a="http://schemas.openxmlformats.org/drawingml/2006/main" noChangeAspect="1"/>
+            </wp:cNvGraphicFramePr>
+            <a:graphic xmlns:a="http://schemas.openxmlformats.org/drawingml/2006/main">
+              <a:graphicData uri="http://schemas.openxmlformats.org/drawingml/2006/picture">
+                <pic:pic xmlns:pic="http://schemas.openxmlformats.org/drawingml/2006/picture">
+                  <pic:nvPicPr>
+                    <pic:cNvPr id="6" name="lab07.png"/>
+                    <pic:cNvPicPr/>
+                  </pic:nvPicPr>
+                  <pic:blipFill>
+                    <a:blip r:embed="rId6">
+                      <a:extLst>
+                        <a:ext uri="{28A0092B-C50C-407E-A947-70E740481C1C}">
+                          <a14:useLocalDpi xmlns:a14="http://schemas.microsoft.com/office/drawing/2010/main" val="0"/>
+                        </a:ext>
+                      </a:extLst>
+                    </a:blip>
+                    <a:stretch>
+                      <a:fillRect/>
+                    </a:stretch>
+                  </pic:blipFill>
+                  <pic:spPr>
+                    <a:xfrm>
+                      <a:off x="0" y="0"/>
+                      <a:ext cx="1630680" cy="1988820"/>
+                    </a:xfrm>
+                    <a:prstGeom prst="rect">
+                      <a:avLst/>
+                    </a:prstGeom>
+                  </pic:spPr>
+                </pic:pic>
+              </a:graphicData>
+            </a:graphic>
+          </wp:anchor>
+        </w:drawing>
+      </w:r>
+      <w:r>
+        <w:rPr>
+          <w:noProof/>
+        </w:rPr>
+        <w:drawing>
+          <wp:anchor distT="0" distB="0" distL="114300" distR="114300" simplePos="0" relativeHeight="251662336" behindDoc="0" locked="0" layoutInCell="1" allowOverlap="1">
+            <wp:simplePos x="0" y="0"/>
+            <wp:positionH relativeFrom="column">
+              <wp:posOffset>-190500</wp:posOffset>
+            </wp:positionH>
+            <wp:positionV relativeFrom="paragraph">
+              <wp:posOffset>175260</wp:posOffset>
+            </wp:positionV>
+            <wp:extent cx="1630680" cy="6492240"/>
+            <wp:effectExtent l="0" t="0" r="7620" b="3810"/>
+            <wp:wrapTopAndBottom/>
+            <wp:docPr id="3" name="Picture 3"/>
+            <wp:cNvGraphicFramePr>
+              <a:graphicFrameLocks xmlns:a="http://schemas.openxmlformats.org/drawingml/2006/main" noChangeAspect="1"/>
+            </wp:cNvGraphicFramePr>
+            <a:graphic xmlns:a="http://schemas.openxmlformats.org/drawingml/2006/main">
+              <a:graphicData uri="http://schemas.openxmlformats.org/drawingml/2006/picture">
+                <pic:pic xmlns:pic="http://schemas.openxmlformats.org/drawingml/2006/picture">
+                  <pic:nvPicPr>
+                    <pic:cNvPr id="3" name="Picture 3"/>
+                    <pic:cNvPicPr>
+                      <a:picLocks noChangeAspect="1"/>
+                    </pic:cNvPicPr>
+                  </pic:nvPicPr>
+                  <pic:blipFill>
+                    <a:blip r:embed="rId7">
+                      <a:extLst>
+                        <a:ext uri="{28A0092B-C50C-407E-A947-70E740481C1C}">
+                          <a14:useLocalDpi xmlns:a14="http://schemas.microsoft.com/office/drawing/2010/main" val="0"/>
+                        </a:ext>
+                      </a:extLst>
+                    </a:blip>
+                    <a:stretch>
+                      <a:fillRect/>
+                    </a:stretch>
+                  </pic:blipFill>
+                  <pic:spPr>
+                    <a:xfrm>
+                      <a:off x="0" y="0"/>
+                      <a:ext cx="1630680" cy="6492240"/>
+                    </a:xfrm>
+                    <a:prstGeom prst="rect">
+                      <a:avLst/>
+                    </a:prstGeom>
+                  </pic:spPr>
+                </pic:pic>
+              </a:graphicData>
+            </a:graphic>
+          </wp:anchor>
+        </w:drawing>
+      </w:r>
+      <w:r>
+        <w:rPr>
+          <w:noProof/>
+        </w:rPr>
+        <w:drawing>
+          <wp:anchor distT="0" distB="0" distL="114300" distR="114300" simplePos="0" relativeHeight="251663360" behindDoc="0" locked="0" layoutInCell="1" allowOverlap="1">
+            <wp:simplePos x="0" y="0"/>
+            <wp:positionH relativeFrom="column">
+              <wp:posOffset>1676400</wp:posOffset>
+            </wp:positionH>
+            <wp:positionV relativeFrom="paragraph">
+              <wp:posOffset>175260</wp:posOffset>
+            </wp:positionV>
+            <wp:extent cx="1973580" cy="2880360"/>
+            <wp:effectExtent l="0" t="0" r="7620" b="0"/>
+            <wp:wrapTopAndBottom/>
+            <wp:docPr id="4" name="Picture 4"/>
+            <wp:cNvGraphicFramePr>
+              <a:graphicFrameLocks xmlns:a="http://schemas.openxmlformats.org/drawingml/2006/main" noChangeAspect="1"/>
+            </wp:cNvGraphicFramePr>
+            <a:graphic xmlns:a="http://schemas.openxmlformats.org/drawingml/2006/main">
+              <a:graphicData uri="http://schemas.openxmlformats.org/drawingml/2006/picture">
+                <pic:pic xmlns:pic="http://schemas.openxmlformats.org/drawingml/2006/picture">
+                  <pic:nvPicPr>
+                    <pic:cNvPr id="4" name="Picture 4"/>
+                    <pic:cNvPicPr>
+                      <a:picLocks noChangeAspect="1"/>
+                    </pic:cNvPicPr>
+                  </pic:nvPicPr>
+                  <pic:blipFill>
+                    <a:blip r:embed="rId8">
+                      <a:extLst>
+                        <a:ext uri="{28A0092B-C50C-407E-A947-70E740481C1C}">
+                          <a14:useLocalDpi xmlns:a14="http://schemas.microsoft.com/office/drawing/2010/main" val="0"/>
+                        </a:ext>
+                      </a:extLst>
+                    </a:blip>
+                    <a:stretch>
+                      <a:fillRect/>
+                    </a:stretch>
+                  </pic:blipFill>
+                  <pic:spPr>
+                    <a:xfrm>
+                      <a:off x="0" y="0"/>
+                      <a:ext cx="1973580" cy="2880360"/>
+                    </a:xfrm>
+                    <a:prstGeom prst="rect">
+                      <a:avLst/>
+                    </a:prstGeom>
+                  </pic:spPr>
+                </pic:pic>
+              </a:graphicData>
+            </a:graphic>
+          </wp:anchor>
+        </w:drawing>
+      </w:r>
+      <w:r>
+        <w:rPr>
+          <w:noProof/>
+        </w:rPr>
+        <w:drawing>
+          <wp:anchor distT="0" distB="0" distL="114300" distR="114300" simplePos="0" relativeHeight="251664384" behindDoc="0" locked="0" layoutInCell="1" allowOverlap="1">
+            <wp:simplePos x="0" y="0"/>
+            <wp:positionH relativeFrom="column">
+              <wp:posOffset>3878580</wp:posOffset>
+            </wp:positionH>
+            <wp:positionV relativeFrom="paragraph">
+              <wp:posOffset>175260</wp:posOffset>
+            </wp:positionV>
+            <wp:extent cx="2705100" cy="6309360"/>
+            <wp:effectExtent l="0" t="0" r="0" b="0"/>
+            <wp:wrapTopAndBottom/>
+            <wp:docPr id="7" name="Picture 7"/>
+            <wp:cNvGraphicFramePr>
+              <a:graphicFrameLocks xmlns:a="http://schemas.openxmlformats.org/drawingml/2006/main" noChangeAspect="1"/>
+            </wp:cNvGraphicFramePr>
+            <a:graphic xmlns:a="http://schemas.openxmlformats.org/drawingml/2006/main">
+              <a:graphicData uri="http://schemas.openxmlformats.org/drawingml/2006/picture">
+                <pic:pic xmlns:pic="http://schemas.openxmlformats.org/drawingml/2006/picture">
+                  <pic:nvPicPr>
+                    <pic:cNvPr id="7" name="Picture 7"/>
+                    <pic:cNvPicPr>
+                      <a:picLocks noChangeAspect="1"/>
+                    </pic:cNvPicPr>
+                  </pic:nvPicPr>
+                  <pic:blipFill>
+                    <a:blip r:embed="rId9">
+                      <a:extLst>
+                        <a:ext uri="{28A0092B-C50C-407E-A947-70E740481C1C}">
+                          <a14:useLocalDpi xmlns:a14="http://schemas.microsoft.com/office/drawing/2010/main" val="0"/>
+                        </a:ext>
+                      </a:extLst>
+                    </a:blip>
+                    <a:stretch>
+                      <a:fillRect/>
+                    </a:stretch>
+                  </pic:blipFill>
+                  <pic:spPr>
+                    <a:xfrm>
+                      <a:off x="0" y="0"/>
+                      <a:ext cx="2705100" cy="6309360"/>
+                    </a:xfrm>
+                    <a:prstGeom prst="rect">
+                      <a:avLst/>
+                    </a:prstGeom>
+                  </pic:spPr>
+                </pic:pic>
+              </a:graphicData>
+            </a:graphic>
+          </wp:anchor>
+        </w:drawing>
+      </w:r>
+      <w:r>
+        <w:rPr>
+          <w:noProof/>
+        </w:rPr>
+        <w:drawing>
+          <wp:anchor distT="0" distB="0" distL="114300" distR="114300" simplePos="0" relativeHeight="251658240" behindDoc="0" locked="0" layoutInCell="1" allowOverlap="1">
+            <wp:simplePos x="0" y="0"/>
+            <wp:positionH relativeFrom="column">
+              <wp:posOffset>1847850</wp:posOffset>
+            </wp:positionH>
+            <wp:positionV relativeFrom="paragraph">
+              <wp:posOffset>3556635</wp:posOffset>
+            </wp:positionV>
+            <wp:extent cx="1630680" cy="1988820"/>
+            <wp:effectExtent l="0" t="0" r="7620" b="0"/>
+            <wp:wrapTopAndBottom/>
+            <wp:docPr id="5" name="Picture 5"/>
+            <wp:cNvGraphicFramePr>
+              <a:graphicFrameLocks xmlns:a="http://schemas.openxmlformats.org/drawingml/2006/main" noChangeAspect="1"/>
+            </wp:cNvGraphicFramePr>
+            <a:graphic xmlns:a="http://schemas.openxmlformats.org/drawingml/2006/main">
+              <a:graphicData uri="http://schemas.openxmlformats.org/drawingml/2006/picture">
+                <pic:pic xmlns:pic="http://schemas.openxmlformats.org/drawingml/2006/picture">
+                  <pic:nvPicPr>
+                    <pic:cNvPr id="5" name="lab07.png"/>
+                    <pic:cNvPicPr/>
+                  </pic:nvPicPr>
+                  <pic:blipFill>
+                    <a:blip r:embed="rId10">
+                      <a:extLst>
+                        <a:ext uri="{28A0092B-C50C-407E-A947-70E740481C1C}">
+                          <a14:useLocalDpi xmlns:a14="http://schemas.microsoft.com/office/drawing/2010/main" val="0"/>
+                        </a:ext>
+                      </a:extLst>
+                    </a:blip>
+                    <a:stretch>
+                      <a:fillRect/>
+                    </a:stretch>
+                  </pic:blipFill>
+                  <pic:spPr>
+                    <a:xfrm>
+                      <a:off x="0" y="0"/>
+                      <a:ext cx="1630680" cy="1988820"/>
+                    </a:xfrm>
+                    <a:prstGeom prst="rect">
+                      <a:avLst/>
+                    </a:prstGeom>
+                  </pic:spPr>
+                </pic:pic>
+              </a:graphicData>
+            </a:graphic>
+          </wp:anchor>
+        </w:drawing>
+      </w:r>
+      <w:r>
+        <w:rPr>
+          <w:noProof/>
           <w:lang w:val="ru-RU"/>
         </w:rPr>
-        <w:lastRenderedPageBreak/>
         <w:t>Блок схема</w:t>
       </w:r>
     </w:p>
@@ -631,197 +907,6 @@
           <w:highlight w:val="lightGray"/>
         </w:rPr>
       </w:pPr>
-      <w:r>
-        <w:rPr>
-          <w:noProof/>
-        </w:rPr>
-        <mc:AlternateContent>
-          <mc:Choice Requires="wpc">
-            <w:drawing>
-              <wp:anchor distT="0" distB="0" distL="114300" distR="114300" simplePos="0" relativeHeight="251659264" behindDoc="0" locked="0" layoutInCell="1" allowOverlap="1">
-                <wp:simplePos x="0" y="0"/>
-                <wp:positionH relativeFrom="column">
-                  <wp:posOffset>-172720</wp:posOffset>
-                </wp:positionH>
-                <wp:positionV relativeFrom="paragraph">
-                  <wp:posOffset>0</wp:posOffset>
-                </wp:positionV>
-                <wp:extent cx="6883400" cy="6380480"/>
-                <wp:effectExtent l="0" t="0" r="0" b="0"/>
-                <wp:wrapSquare wrapText="bothSides"/>
-                <wp:docPr id="8" name="Canvas 8"/>
-                <wp:cNvGraphicFramePr>
-                  <a:graphicFrameLocks xmlns:a="http://schemas.openxmlformats.org/drawingml/2006/main" noChangeAspect="1"/>
-                </wp:cNvGraphicFramePr>
-                <a:graphic xmlns:a="http://schemas.openxmlformats.org/drawingml/2006/main">
-                  <a:graphicData uri="http://schemas.microsoft.com/office/word/2010/wordprocessingCanvas">
-                    <wpc:wpc>
-                      <wpc:bg/>
-                      <wpc:whole/>
-                      <pic:pic xmlns:pic="http://schemas.openxmlformats.org/drawingml/2006/picture">
-                        <pic:nvPicPr>
-                          <pic:cNvPr id="10" name="Picture 10"/>
-                          <pic:cNvPicPr/>
-                        </pic:nvPicPr>
-                        <pic:blipFill>
-                          <a:blip r:embed="rId6">
-                            <a:extLst>
-                              <a:ext uri="{28A0092B-C50C-407E-A947-70E740481C1C}">
-                                <a14:useLocalDpi xmlns:a14="http://schemas.microsoft.com/office/drawing/2010/main" val="0"/>
-                              </a:ext>
-                            </a:extLst>
-                          </a:blip>
-                          <a:stretch>
-                            <a:fillRect/>
-                          </a:stretch>
-                        </pic:blipFill>
-                        <pic:spPr bwMode="auto">
-                          <a:xfrm>
-                            <a:off x="127000" y="0"/>
-                            <a:ext cx="1630821" cy="5593565"/>
-                          </a:xfrm>
-                          <a:prstGeom prst="rect">
-                            <a:avLst/>
-                          </a:prstGeom>
-                        </pic:spPr>
-                      </pic:pic>
-                      <pic:pic xmlns:pic="http://schemas.openxmlformats.org/drawingml/2006/picture">
-                        <pic:nvPicPr>
-                          <pic:cNvPr id="11" name="Picture 11"/>
-                          <pic:cNvPicPr/>
-                        </pic:nvPicPr>
-                        <pic:blipFill>
-                          <a:blip r:embed="rId7">
-                            <a:extLst>
-                              <a:ext uri="{28A0092B-C50C-407E-A947-70E740481C1C}">
-                                <a14:useLocalDpi xmlns:a14="http://schemas.microsoft.com/office/drawing/2010/main" val="0"/>
-                              </a:ext>
-                            </a:extLst>
-                          </a:blip>
-                          <a:stretch>
-                            <a:fillRect/>
-                          </a:stretch>
-                        </pic:blipFill>
-                        <pic:spPr>
-                          <a:xfrm>
-                            <a:off x="1952158" y="18288"/>
-                            <a:ext cx="1897544" cy="2880610"/>
-                          </a:xfrm>
-                          <a:prstGeom prst="rect">
-                            <a:avLst/>
-                          </a:prstGeom>
-                        </pic:spPr>
-                      </pic:pic>
-                      <pic:pic xmlns:pic="http://schemas.openxmlformats.org/drawingml/2006/picture">
-                        <pic:nvPicPr>
-                          <pic:cNvPr id="12" name="Picture 12"/>
-                          <pic:cNvPicPr/>
-                        </pic:nvPicPr>
-                        <pic:blipFill>
-                          <a:blip r:embed="rId8">
-                            <a:extLst>
-                              <a:ext uri="{28A0092B-C50C-407E-A947-70E740481C1C}">
-                                <a14:useLocalDpi xmlns:a14="http://schemas.microsoft.com/office/drawing/2010/main" val="0"/>
-                              </a:ext>
-                            </a:extLst>
-                          </a:blip>
-                          <a:stretch>
-                            <a:fillRect/>
-                          </a:stretch>
-                        </pic:blipFill>
-                        <pic:spPr>
-                          <a:xfrm>
-                            <a:off x="2128180" y="3561715"/>
-                            <a:ext cx="1630821" cy="1988992"/>
-                          </a:xfrm>
-                          <a:prstGeom prst="rect">
-                            <a:avLst/>
-                          </a:prstGeom>
-                        </pic:spPr>
-                      </pic:pic>
-                      <pic:pic xmlns:pic="http://schemas.openxmlformats.org/drawingml/2006/picture">
-                        <pic:nvPicPr>
-                          <pic:cNvPr id="13" name="Picture 13"/>
-                          <pic:cNvPicPr preferRelativeResize="0"/>
-                        </pic:nvPicPr>
-                        <pic:blipFill>
-                          <a:blip r:embed="rId9">
-                            <a:extLst>
-                              <a:ext uri="{28A0092B-C50C-407E-A947-70E740481C1C}">
-                                <a14:useLocalDpi xmlns:a14="http://schemas.microsoft.com/office/drawing/2010/main" val="0"/>
-                              </a:ext>
-                            </a:extLst>
-                          </a:blip>
-                          <a:stretch>
-                            <a:fillRect/>
-                          </a:stretch>
-                        </pic:blipFill>
-                        <pic:spPr bwMode="auto">
-                          <a:xfrm>
-                            <a:off x="4084488" y="18160"/>
-                            <a:ext cx="2705400" cy="6310080"/>
-                          </a:xfrm>
-                          <a:prstGeom prst="rect">
-                            <a:avLst/>
-                          </a:prstGeom>
-                        </pic:spPr>
-                      </pic:pic>
-                    </wpc:wpc>
-                  </a:graphicData>
-                </a:graphic>
-                <wp14:sizeRelH relativeFrom="page">
-                  <wp14:pctWidth>0</wp14:pctWidth>
-                </wp14:sizeRelH>
-                <wp14:sizeRelV relativeFrom="page">
-                  <wp14:pctHeight>0</wp14:pctHeight>
-                </wp14:sizeRelV>
-              </wp:anchor>
-            </w:drawing>
-          </mc:Choice>
-          <mc:Fallback>
-            <w:pict>
-              <v:group w14:anchorId="2ABFA186" id="Canvas 8" o:spid="_x0000_s1026" editas="canvas" style="position:absolute;margin-left:-13.6pt;margin-top:0;width:542pt;height:502.4pt;z-index:251659264" coordsize="68834,63804" o:gfxdata="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">
-                <v:shapetype id="_x0000_t75" coordsize="21600,21600" o:spt="75" o:preferrelative="t" path="m@4@5l@4@11@9@11@9@5xe" filled="f" stroked="f">
-                  <v:stroke joinstyle="miter"/>
-                  <v:formulas>
-                    <v:f eqn="if lineDrawn pixelLineWidth 0"/>
-                    <v:f eqn="sum @0 1 0"/>
-                    <v:f eqn="sum 0 0 @1"/>
-                    <v:f eqn="prod @2 1 2"/>
-                    <v:f eqn="prod @3 21600 pixelWidth"/>
-                    <v:f eqn="prod @3 21600 pixelHeight"/>
-                    <v:f eqn="sum @0 0 1"/>
-                    <v:f eqn="prod @6 1 2"/>
-                    <v:f eqn="prod @7 21600 pixelWidth"/>
-                    <v:f eqn="sum @8 21600 0"/>
-                    <v:f eqn="prod @7 21600 pixelHeight"/>
-                    <v:f eqn="sum @10 21600 0"/>
-                  </v:formulas>
-                  <v:path o:extrusionok="f" gradientshapeok="t" o:connecttype="rect"/>
-                  <o:lock v:ext="edit" aspectratio="t"/>
-                </v:shapetype>
-                <v:shape id="_x0000_s1027" type="#_x0000_t75" style="position:absolute;width:68834;height:63804;visibility:visible;mso-wrap-style:square">
-                  <v:fill o:detectmouseclick="t"/>
-                  <v:path o:connecttype="none"/>
-                </v:shape>
-                <v:shape id="Picture 10" o:spid="_x0000_s1028" type="#_x0000_t75" style="position:absolute;left:1270;width:16308;height:55935;visibility:visible;mso-wrap-style:square" o:gfxdata="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">
-                  <v:imagedata r:id="rId10" o:title=""/>
-                </v:shape>
-                <v:shape id="Picture 11" o:spid="_x0000_s1029" type="#_x0000_t75" style="position:absolute;left:19521;top:182;width:18976;height:28806;visibility:visible;mso-wrap-style:square" o:gfxdata="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">
-                  <v:imagedata r:id="rId11" o:title=""/>
-                </v:shape>
-                <v:shape id="Picture 12" o:spid="_x0000_s1030" type="#_x0000_t75" style="position:absolute;left:21281;top:35617;width:16309;height:19890;visibility:visible;mso-wrap-style:square" o:gfxdata="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">
-                  <v:imagedata r:id="rId12" o:title=""/>
-                </v:shape>
-                <v:shape id="Picture 13" o:spid="_x0000_s1031" type="#_x0000_t75" style="position:absolute;left:40844;top:181;width:27054;height:63101;visibility:visible;mso-wrap-style:square" o:preferrelative="f" o:gfxdata="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">
-                  <v:imagedata r:id="rId13" o:title=""/>
-                </v:shape>
-                <w10:wrap type="square"/>
-              </v:group>
-            </w:pict>
-          </mc:Fallback>
-        </mc:AlternateContent>
-      </w:r>
       <w:r>
         <w:rPr>
           <w:noProof/>
@@ -2459,36 +2544,6 @@
           <w:szCs w:val="20"/>
         </w:rPr>
       </w:pPr>
-    </w:p>
-    <w:p>
-      <w:pPr>
-        <w:tabs>
-          <w:tab w:val="left" w:pos="916"/>
-          <w:tab w:val="left" w:pos="1832"/>
-          <w:tab w:val="left" w:pos="2748"/>
-          <w:tab w:val="left" w:pos="3664"/>
-          <w:tab w:val="left" w:pos="4580"/>
-          <w:tab w:val="left" w:pos="5496"/>
-          <w:tab w:val="left" w:pos="6412"/>
-          <w:tab w:val="left" w:pos="7328"/>
-          <w:tab w:val="left" w:pos="8244"/>
-          <w:tab w:val="left" w:pos="9160"/>
-          <w:tab w:val="left" w:pos="10076"/>
-          <w:tab w:val="left" w:pos="10992"/>
-          <w:tab w:val="left" w:pos="11908"/>
-          <w:tab w:val="left" w:pos="12824"/>
-          <w:tab w:val="left" w:pos="13740"/>
-          <w:tab w:val="left" w:pos="14656"/>
-        </w:tabs>
-        <w:spacing w:after="0" w:line="244" w:lineRule="atLeast"/>
-        <w:rPr>
-          <w:rFonts w:ascii="Courier New" w:eastAsia="Times New Roman" w:hAnsi="Courier New" w:cs="Courier New"/>
-          <w:noProof/>
-          <w:color w:val="333333"/>
-          <w:sz w:val="20"/>
-          <w:szCs w:val="20"/>
-        </w:rPr>
-      </w:pPr>
       <w:r>
         <w:rPr>
           <w:rFonts w:ascii="Courier New" w:eastAsia="Times New Roman" w:hAnsi="Courier New" w:cs="Courier New"/>
@@ -4048,47 +4103,47 @@
           <w:sz w:val="20"/>
           <w:szCs w:val="20"/>
         </w:rPr>
+        <w:t xml:space="preserve">            min = arr[i];</w:t>
+      </w:r>
+    </w:p>
+    <w:p>
+      <w:pPr>
+        <w:tabs>
+          <w:tab w:val="left" w:pos="916"/>
+          <w:tab w:val="left" w:pos="1832"/>
+          <w:tab w:val="left" w:pos="2748"/>
+          <w:tab w:val="left" w:pos="3664"/>
+          <w:tab w:val="left" w:pos="4580"/>
+          <w:tab w:val="left" w:pos="5496"/>
+          <w:tab w:val="left" w:pos="6412"/>
+          <w:tab w:val="left" w:pos="7328"/>
+          <w:tab w:val="left" w:pos="8244"/>
+          <w:tab w:val="left" w:pos="9160"/>
+          <w:tab w:val="left" w:pos="10076"/>
+          <w:tab w:val="left" w:pos="10992"/>
+          <w:tab w:val="left" w:pos="11908"/>
+          <w:tab w:val="left" w:pos="12824"/>
+          <w:tab w:val="left" w:pos="13740"/>
+          <w:tab w:val="left" w:pos="14656"/>
+        </w:tabs>
+        <w:spacing w:after="0" w:line="244" w:lineRule="atLeast"/>
+        <w:rPr>
+          <w:rFonts w:ascii="Courier New" w:eastAsia="Times New Roman" w:hAnsi="Courier New" w:cs="Courier New"/>
+          <w:noProof/>
+          <w:color w:val="333333"/>
+          <w:sz w:val="20"/>
+          <w:szCs w:val="20"/>
+        </w:rPr>
+      </w:pPr>
+      <w:r>
+        <w:rPr>
+          <w:rFonts w:ascii="Courier New" w:eastAsia="Times New Roman" w:hAnsi="Courier New" w:cs="Courier New"/>
+          <w:noProof/>
+          <w:color w:val="333333"/>
+          <w:sz w:val="20"/>
+          <w:szCs w:val="20"/>
+        </w:rPr>
         <w:lastRenderedPageBreak/>
-        <w:t xml:space="preserve">            min = arr[i];</w:t>
-      </w:r>
-    </w:p>
-    <w:p>
-      <w:pPr>
-        <w:tabs>
-          <w:tab w:val="left" w:pos="916"/>
-          <w:tab w:val="left" w:pos="1832"/>
-          <w:tab w:val="left" w:pos="2748"/>
-          <w:tab w:val="left" w:pos="3664"/>
-          <w:tab w:val="left" w:pos="4580"/>
-          <w:tab w:val="left" w:pos="5496"/>
-          <w:tab w:val="left" w:pos="6412"/>
-          <w:tab w:val="left" w:pos="7328"/>
-          <w:tab w:val="left" w:pos="8244"/>
-          <w:tab w:val="left" w:pos="9160"/>
-          <w:tab w:val="left" w:pos="10076"/>
-          <w:tab w:val="left" w:pos="10992"/>
-          <w:tab w:val="left" w:pos="11908"/>
-          <w:tab w:val="left" w:pos="12824"/>
-          <w:tab w:val="left" w:pos="13740"/>
-          <w:tab w:val="left" w:pos="14656"/>
-        </w:tabs>
-        <w:spacing w:after="0" w:line="244" w:lineRule="atLeast"/>
-        <w:rPr>
-          <w:rFonts w:ascii="Courier New" w:eastAsia="Times New Roman" w:hAnsi="Courier New" w:cs="Courier New"/>
-          <w:noProof/>
-          <w:color w:val="333333"/>
-          <w:sz w:val="20"/>
-          <w:szCs w:val="20"/>
-        </w:rPr>
-      </w:pPr>
-      <w:r>
-        <w:rPr>
-          <w:rFonts w:ascii="Courier New" w:eastAsia="Times New Roman" w:hAnsi="Courier New" w:cs="Courier New"/>
-          <w:noProof/>
-          <w:color w:val="333333"/>
-          <w:sz w:val="20"/>
-          <w:szCs w:val="20"/>
-        </w:rPr>
         <w:t xml:space="preserve">            min_idx = i;</w:t>
       </w:r>
     </w:p>
@@ -5087,7 +5142,27 @@
           <w:sz w:val="20"/>
           <w:szCs w:val="20"/>
         </w:rPr>
-        <w:t xml:space="preserve"> a, </w:t>
+        <w:t xml:space="preserve"> </w:t>
+      </w:r>
+      <w:r>
+        <w:rPr>
+          <w:rFonts w:ascii="Courier New" w:eastAsia="Times New Roman" w:hAnsi="Courier New" w:cs="Courier New"/>
+          <w:noProof/>
+          <w:color w:val="333333"/>
+          <w:sz w:val="20"/>
+          <w:szCs w:val="20"/>
+        </w:rPr>
+        <w:t>max</w:t>
+      </w:r>
+      <w:r>
+        <w:rPr>
+          <w:rFonts w:ascii="Courier New" w:eastAsia="Times New Roman" w:hAnsi="Courier New" w:cs="Courier New"/>
+          <w:noProof/>
+          <w:color w:val="333333"/>
+          <w:sz w:val="20"/>
+          <w:szCs w:val="20"/>
+        </w:rPr>
+        <w:t xml:space="preserve">, </w:t>
       </w:r>
       <w:r>
         <w:rPr>
@@ -5109,7 +5184,17 @@
           <w:sz w:val="20"/>
           <w:szCs w:val="20"/>
         </w:rPr>
-        <w:t xml:space="preserve"> b) {</w:t>
+        <w:t xml:space="preserve"> min</w:t>
+      </w:r>
+      <w:r>
+        <w:rPr>
+          <w:rFonts w:ascii="Courier New" w:eastAsia="Times New Roman" w:hAnsi="Courier New" w:cs="Courier New"/>
+          <w:noProof/>
+          <w:color w:val="333333"/>
+          <w:sz w:val="20"/>
+          <w:szCs w:val="20"/>
+        </w:rPr>
+        <w:t>) {</w:t>
       </w:r>
     </w:p>
     <w:p>
@@ -5170,7 +5255,27 @@
           <w:sz w:val="20"/>
           <w:szCs w:val="20"/>
         </w:rPr>
-        <w:t xml:space="preserve"> &lt;&lt; a &lt;&lt; </w:t>
+        <w:t xml:space="preserve"> &lt;&lt; </w:t>
+      </w:r>
+      <w:r>
+        <w:rPr>
+          <w:rFonts w:ascii="Courier New" w:eastAsia="Times New Roman" w:hAnsi="Courier New" w:cs="Courier New"/>
+          <w:noProof/>
+          <w:color w:val="333333"/>
+          <w:sz w:val="20"/>
+          <w:szCs w:val="20"/>
+        </w:rPr>
+        <w:t>min</w:t>
+      </w:r>
+      <w:r>
+        <w:rPr>
+          <w:rFonts w:ascii="Courier New" w:eastAsia="Times New Roman" w:hAnsi="Courier New" w:cs="Courier New"/>
+          <w:noProof/>
+          <w:color w:val="333333"/>
+          <w:sz w:val="20"/>
+          <w:szCs w:val="20"/>
+        </w:rPr>
+        <w:t xml:space="preserve"> &lt;&lt; </w:t>
       </w:r>
       <w:r>
         <w:rPr>
@@ -5191,7 +5296,29 @@
           <w:sz w:val="20"/>
           <w:szCs w:val="20"/>
         </w:rPr>
-        <w:t xml:space="preserve"> &lt;&lt; b &lt;&lt; </w:t>
+        <w:t xml:space="preserve"> &lt;&lt; </w:t>
+      </w:r>
+      <w:r>
+        <w:rPr>
+          <w:rFonts w:ascii="Courier New" w:eastAsia="Times New Roman" w:hAnsi="Courier New" w:cs="Courier New"/>
+          <w:noProof/>
+          <w:color w:val="333333"/>
+          <w:sz w:val="20"/>
+          <w:szCs w:val="20"/>
+        </w:rPr>
+        <w:t>max</w:t>
+      </w:r>
+      <w:bookmarkStart w:id="0" w:name="_GoBack"/>
+      <w:bookmarkEnd w:id="0"/>
+      <w:r>
+        <w:rPr>
+          <w:rFonts w:ascii="Courier New" w:eastAsia="Times New Roman" w:hAnsi="Courier New" w:cs="Courier New"/>
+          <w:noProof/>
+          <w:color w:val="333333"/>
+          <w:sz w:val="20"/>
+          <w:szCs w:val="20"/>
+        </w:rPr>
+        <w:t xml:space="preserve"> &lt;&lt; </w:t>
       </w:r>
       <w:r>
         <w:rPr>
@@ -5212,7 +5339,27 @@
           <w:sz w:val="20"/>
           <w:szCs w:val="20"/>
         </w:rPr>
-        <w:t xml:space="preserve"> &lt;&lt; a-b &lt;&lt; endl;</w:t>
+        <w:t xml:space="preserve"> &lt;&lt; </w:t>
+      </w:r>
+      <w:r>
+        <w:rPr>
+          <w:rFonts w:ascii="Courier New" w:eastAsia="Times New Roman" w:hAnsi="Courier New" w:cs="Courier New"/>
+          <w:noProof/>
+          <w:color w:val="333333"/>
+          <w:sz w:val="20"/>
+          <w:szCs w:val="20"/>
+        </w:rPr>
+        <w:t>max-min</w:t>
+      </w:r>
+      <w:r>
+        <w:rPr>
+          <w:rFonts w:ascii="Courier New" w:eastAsia="Times New Roman" w:hAnsi="Courier New" w:cs="Courier New"/>
+          <w:noProof/>
+          <w:color w:val="333333"/>
+          <w:sz w:val="20"/>
+          <w:szCs w:val="20"/>
+        </w:rPr>
+        <w:t xml:space="preserve"> &lt;&lt; endl;</w:t>
       </w:r>
     </w:p>
     <w:p>
@@ -5279,8 +5426,6 @@
           <w:noProof/>
         </w:rPr>
       </w:pPr>
-      <w:bookmarkStart w:id="0" w:name="_GoBack"/>
-      <w:bookmarkEnd w:id="0"/>
       <w:r>
         <w:rPr>
           <w:noProof/>
@@ -5316,7 +5461,7 @@
                     <pic:cNvPicPr/>
                   </pic:nvPicPr>
                   <pic:blipFill>
-                    <a:blip r:embed="rId14">
+                    <a:blip r:embed="rId11">
                       <a:extLst>
                         <a:ext uri="{28A0092B-C50C-407E-A947-70E740481C1C}">
                           <a14:useLocalDpi xmlns:a14="http://schemas.microsoft.com/office/drawing/2010/main" val="0"/>
@@ -6441,7 +6586,7 @@
 </file>
 
 <file path=customXml/itemProps1.xml><?xml version="1.0" encoding="utf-8"?>
-<ds:datastoreItem xmlns:ds="http://schemas.openxmlformats.org/officeDocument/2006/customXml" ds:itemID="{3A1C21CB-C6D5-4674-8C31-EB6721B14CB1}">
+<ds:datastoreItem xmlns:ds="http://schemas.openxmlformats.org/officeDocument/2006/customXml" ds:itemID="{197DB28C-1A6E-449F-ADA8-28942AD08255}">
   <ds:schemaRefs>
     <ds:schemaRef ds:uri="http://schemas.openxmlformats.org/officeDocument/2006/bibliography"/>
   </ds:schemaRefs>

</xml_diff>